<commit_message>
Update log up to 20 Jan
</commit_message>
<xml_diff>
--- a/log.docx
+++ b/log.docx
@@ -60,8 +60,6 @@
       <w:r>
         <w:t>A 2D rogue-like</w:t>
       </w:r>
-      <w:bookmarkStart w:id="0" w:name="_GoBack"/>
-      <w:bookmarkEnd w:id="0"/>
     </w:p>
     <w:p>
       <w:pPr>
@@ -71,13 +69,8 @@
         <w:t>These games allow the player to control a person which moves around the dungeon, fighting monsters and attempting to go as far into the dungeon as possible. It would be quite easy to fulfil the requireme</w:t>
       </w:r>
       <w:r>
-        <w:t xml:space="preserve">nts, and would be interesting. There are several good examples of these games made before, e.g. </w:t>
-      </w:r>
-      <w:proofErr w:type="spellStart"/>
-      <w:r>
-        <w:t>NetHack</w:t>
-      </w:r>
-      <w:proofErr w:type="spellEnd"/>
+        <w:t>nts, and would be interesting. There are several good examples of these games made before, e.g. NetHack</w:t>
+      </w:r>
     </w:p>
     <w:p>
       <w:pPr>
@@ -146,13 +139,8 @@
       <w:pPr>
         <w:pStyle w:val="Quote"/>
       </w:pPr>
-      <w:proofErr w:type="spellStart"/>
-      <w:r>
-        <w:t>NetHack</w:t>
-      </w:r>
-      <w:proofErr w:type="spellEnd"/>
-      <w:r>
-        <w:t>, a very old rogue-like</w:t>
+      <w:r>
+        <w:t>NetHack, a very old rogue-like</w:t>
       </w:r>
     </w:p>
     <w:p>
@@ -172,15 +160,7 @@
         <w:pStyle w:val="ListParagraph"/>
       </w:pPr>
       <w:r>
-        <w:t xml:space="preserve">In this, the player need to write code (possibly in a fictional language) to create algorithms to solve puzzles. </w:t>
-      </w:r>
-      <w:proofErr w:type="spellStart"/>
-      <w:r>
-        <w:t>Zachtronics</w:t>
-      </w:r>
-      <w:proofErr w:type="spellEnd"/>
-      <w:r>
-        <w:t xml:space="preserve"> has made a few of these games (e.g. TIS-100), and this kind of game would be interesting to make and play. However, it does not have as distinct ‘lose’ condition (though this may be </w:t>
+        <w:t xml:space="preserve">In this, the player need to write code (possibly in a fictional language) to create algorithms to solve puzzles. Zachtronics has made a few of these games (e.g. TIS-100), and this kind of game would be interesting to make and play. However, it does not have as distinct ‘lose’ condition (though this may be </w:t>
       </w:r>
       <w:r>
         <w:t>discussed</w:t>
@@ -482,15 +462,13 @@
     </w:p>
     <w:p>
       <w:r>
-        <w:t>Another game that would inspire the project is “</w:t>
-      </w:r>
-      <w:proofErr w:type="spellStart"/>
-      <w:r>
-        <w:t>glitchhiker</w:t>
-      </w:r>
-      <w:proofErr w:type="spellEnd"/>
-      <w:r>
-        <w:t>” (</w:t>
+        <w:t xml:space="preserve">Another game that </w:t>
+      </w:r>
+      <w:r>
+        <w:t>would</w:t>
+      </w:r>
+      <w:r>
+        <w:t xml:space="preserve"> inspire the project is “glitchhiker” (</w:t>
       </w:r>
       <w:hyperlink r:id="rId10" w:history="1">
         <w:r>
@@ -505,11 +483,81 @@
       </w:r>
     </w:p>
     <w:p>
-      <w:r>
-        <w:t xml:space="preserve">I further developed the </w:t>
-      </w:r>
-      <w:r>
-        <w:t>concept from this, and completed the brief description.</w:t>
+      <w:pPr>
+        <w:jc w:val="center"/>
+      </w:pPr>
+      <w:r>
+        <w:rPr>
+          <w:noProof/>
+          <w:lang w:eastAsia="en-AU"/>
+        </w:rPr>
+        <w:drawing>
+          <wp:inline distT="0" distB="0" distL="0" distR="0" wp14:anchorId="56EBFEFA" wp14:editId="2D57FEF5">
+            <wp:extent cx="2275287" cy="1790700"/>
+            <wp:effectExtent l="0" t="0" r="0" b="0"/>
+            <wp:docPr id="1" name="Picture 1" descr="C:\Users\timmy\AppData\Local\Temp\dl\press3-915x720.jpg"/>
+            <wp:cNvGraphicFramePr>
+              <a:graphicFrameLocks xmlns:a="http://schemas.openxmlformats.org/drawingml/2006/main" noChangeAspect="1"/>
+            </wp:cNvGraphicFramePr>
+            <a:graphic xmlns:a="http://schemas.openxmlformats.org/drawingml/2006/main">
+              <a:graphicData uri="http://schemas.openxmlformats.org/drawingml/2006/picture">
+                <pic:pic xmlns:pic="http://schemas.openxmlformats.org/drawingml/2006/picture">
+                  <pic:nvPicPr>
+                    <pic:cNvPr id="0" name="Picture 1" descr="C:\Users\timmy\AppData\Local\Temp\dl\press3-915x720.jpg"/>
+                    <pic:cNvPicPr>
+                      <a:picLocks noChangeAspect="1" noChangeArrowheads="1"/>
+                    </pic:cNvPicPr>
+                  </pic:nvPicPr>
+                  <pic:blipFill>
+                    <a:blip r:embed="rId11" cstate="print">
+                      <a:extLst>
+                        <a:ext uri="{28A0092B-C50C-407E-A947-70E740481C1C}">
+                          <a14:useLocalDpi xmlns:a14="http://schemas.microsoft.com/office/drawing/2010/main" val="0"/>
+                        </a:ext>
+                      </a:extLst>
+                    </a:blip>
+                    <a:srcRect/>
+                    <a:stretch>
+                      <a:fillRect/>
+                    </a:stretch>
+                  </pic:blipFill>
+                  <pic:spPr bwMode="auto">
+                    <a:xfrm>
+                      <a:off x="0" y="0"/>
+                      <a:ext cx="2279445" cy="1793973"/>
+                    </a:xfrm>
+                    <a:prstGeom prst="rect">
+                      <a:avLst/>
+                    </a:prstGeom>
+                    <a:noFill/>
+                    <a:ln>
+                      <a:noFill/>
+                    </a:ln>
+                  </pic:spPr>
+                </pic:pic>
+              </a:graphicData>
+            </a:graphic>
+          </wp:inline>
+        </w:drawing>
+      </w:r>
+    </w:p>
+    <w:p>
+      <w:pPr>
+        <w:jc w:val="center"/>
+        <w:rPr>
+          <w:i/>
+        </w:rPr>
+      </w:pPr>
+      <w:r>
+        <w:rPr>
+          <w:i/>
+        </w:rPr>
+        <w:t>GlitchHiker, rather chaotic</w:t>
+      </w:r>
+    </w:p>
+    <w:p>
+      <w:r>
+        <w:t>I will probably base the final game off these, with modification of course.</w:t>
       </w:r>
     </w:p>
     <w:p>
@@ -517,6 +565,7 @@
         <w:rPr>
           <w:b/>
         </w:rPr>
+        <w:lastRenderedPageBreak/>
         <w:t>14 December</w:t>
       </w:r>
       <w:r>
@@ -547,15 +596,7 @@
         <w:t xml:space="preserve">This is the first week of the holidays. I looked at various frameworks and libraries that could be used for the engine. I plan on using SFML for </w:t>
       </w:r>
       <w:r>
-        <w:t>input/output (</w:t>
-      </w:r>
-      <w:proofErr w:type="spellStart"/>
-      <w:r>
-        <w:t>inc.</w:t>
-      </w:r>
-      <w:proofErr w:type="spellEnd"/>
-      <w:r>
-        <w:t xml:space="preserve"> display &amp; sound). I previously also have made a vector library (</w:t>
+        <w:t>input/output (inc. display &amp; sound). I previously also have made a vector library (</w:t>
       </w:r>
       <w:r>
         <w:t>https://github.com/endermaster139/gvector</w:t>
@@ -569,40 +610,14 @@
       <w:r>
         <w:t xml:space="preserve">. </w:t>
       </w:r>
-      <w:proofErr w:type="gramStart"/>
       <w:r>
         <w:t>A</w:t>
       </w:r>
-      <w:proofErr w:type="gramEnd"/>
-      <w:r>
-        <w:t xml:space="preserve"> entity system will also be needed – </w:t>
-      </w:r>
-      <w:proofErr w:type="spellStart"/>
-      <w:r>
-        <w:t>EntityX</w:t>
-      </w:r>
-      <w:proofErr w:type="spellEnd"/>
-      <w:r>
-        <w:t xml:space="preserve"> (</w:t>
-      </w:r>
-      <w:hyperlink r:id="rId11" w:history="1">
-        <w:r>
-          <w:rPr>
-            <w:rStyle w:val="Hyperlink"/>
-          </w:rPr>
-          <w:t>https://github.com/endermaster139/gvector</w:t>
-        </w:r>
-      </w:hyperlink>
-      <w:r>
-        <w:t xml:space="preserve">) or </w:t>
-      </w:r>
-      <w:proofErr w:type="spellStart"/>
-      <w:r>
-        <w:t>anax</w:t>
-      </w:r>
-      <w:proofErr w:type="spellEnd"/>
-      <w:r>
-        <w:t xml:space="preserve"> (</w:t>
+      <w:r>
+        <w:t>n</w:t>
+      </w:r>
+      <w:r>
+        <w:t xml:space="preserve"> entity system will also be needed – EntityX (</w:t>
       </w:r>
       <w:hyperlink r:id="rId12" w:history="1">
         <w:r>
@@ -613,7 +628,24 @@
         </w:r>
       </w:hyperlink>
       <w:r>
-        <w:t>) will be used.</w:t>
+        <w:t>) or anax (</w:t>
+      </w:r>
+      <w:hyperlink r:id="rId13" w:history="1">
+        <w:r>
+          <w:rPr>
+            <w:rStyle w:val="Hyperlink"/>
+          </w:rPr>
+          <w:t>https://github.com/endermaster139/gvector</w:t>
+        </w:r>
+      </w:hyperlink>
+      <w:r>
+        <w:t>) will be used</w:t>
+      </w:r>
+      <w:r>
+        <w:t xml:space="preserve"> (though not currently decided)</w:t>
+      </w:r>
+      <w:r>
+        <w:t>.</w:t>
       </w:r>
     </w:p>
     <w:p>
@@ -626,7 +658,6 @@
         <w:rPr>
           <w:b/>
         </w:rPr>
-        <w:lastRenderedPageBreak/>
         <w:t>6 January 2017</w:t>
       </w:r>
     </w:p>
@@ -635,18 +666,150 @@
         <w:t>Since I went to Melbourne for a wee</w:t>
       </w:r>
       <w:r>
-        <w:t xml:space="preserve">k, I was unable to do work for the first week. During the second week, I made a (private) </w:t>
-      </w:r>
-      <w:proofErr w:type="spellStart"/>
-      <w:r>
-        <w:t>git</w:t>
-      </w:r>
-      <w:proofErr w:type="spellEnd"/>
-      <w:r>
-        <w:t xml:space="preserve"> repo for the project.</w:t>
-      </w:r>
-    </w:p>
-    <w:p/>
+        <w:t>k, I was unable to do work for the first week. During the second week, I made a (pr</w:t>
+      </w:r>
+      <w:r>
+        <w:t>ivate) git repo for the project, which will store the files used in the project (incl. documentation).</w:t>
+      </w:r>
+    </w:p>
+    <w:p>
+      <w:r>
+        <w:t xml:space="preserve">I experimented with using SFML, since I haven’t used it in quite a while. I will also be </w:t>
+      </w:r>
+      <w:r>
+        <w:t xml:space="preserve">using CxxSwizzle </w:t>
+      </w:r>
+      <w:r>
+        <w:t>(</w:t>
+      </w:r>
+      <w:hyperlink r:id="rId14" w:history="1">
+        <w:r>
+          <w:rPr>
+            <w:rStyle w:val="Hyperlink"/>
+          </w:rPr>
+          <w:t>https://github.com/gwiazdorrr/CxxSwizzle</w:t>
+        </w:r>
+      </w:hyperlink>
+      <w:r>
+        <w:t>)</w:t>
+      </w:r>
+      <w:r>
+        <w:t xml:space="preserve"> </w:t>
+      </w:r>
+      <w:r>
+        <w:t>instead of my own library for vectors.</w:t>
+      </w:r>
+      <w:r>
+        <w:t xml:space="preserve"> I began experimenting with the libraries I will use to get a better feel for them.</w:t>
+      </w:r>
+    </w:p>
+    <w:p>
+      <w:pPr>
+        <w:rPr>
+          <w:b/>
+        </w:rPr>
+      </w:pPr>
+      <w:r>
+        <w:rPr>
+          <w:b/>
+        </w:rPr>
+        <w:t>20 January 2017</w:t>
+      </w:r>
+    </w:p>
+    <w:p>
+      <w:r>
+        <w:t xml:space="preserve">I </w:t>
+      </w:r>
+      <w:r>
+        <w:t>made a simple implementation of signals and slots. Using this, I developed a few utilities to help with developing the game</w:t>
+      </w:r>
+      <w:r>
+        <w:t xml:space="preserve"> (runtime.cpp)</w:t>
+      </w:r>
+      <w:r>
+        <w:t>.</w:t>
+      </w:r>
+      <w:r>
+        <w:t xml:space="preserve"> I then continued working on the Gantt chart, almost finishing it.</w:t>
+      </w:r>
+    </w:p>
+    <w:p>
+      <w:r>
+        <w:t>While working on the Gantt chart, Excel suddenly crashed, leaving the chart corrupted</w:t>
+      </w:r>
+      <w:bookmarkStart w:id="0" w:name="_GoBack"/>
+      <w:bookmarkEnd w:id="0"/>
+      <w:r>
+        <w:t>. Following this, Excel reported that closing another file I had open would close the corrupted file (?!). Even more surprising was that, instead of offering the option to recover, I was presented with a blank screen (shown below). I was finally able to recover after explicitly telling Excel to try to recover the data (press the arrow next to “open” in the open file selection dialog).</w:t>
+      </w:r>
+    </w:p>
+    <w:p>
+      <w:pPr>
+        <w:jc w:val="center"/>
+      </w:pPr>
+      <w:r>
+        <w:rPr>
+          <w:noProof/>
+          <w:lang w:eastAsia="en-AU"/>
+        </w:rPr>
+        <w:drawing>
+          <wp:inline distT="0" distB="0" distL="0" distR="0" wp14:anchorId="2F4BE54D" wp14:editId="7434B446">
+            <wp:extent cx="3543300" cy="2243893"/>
+            <wp:effectExtent l="0" t="0" r="0" b="4445"/>
+            <wp:docPr id="6" name="Picture 6"/>
+            <wp:cNvGraphicFramePr>
+              <a:graphicFrameLocks xmlns:a="http://schemas.openxmlformats.org/drawingml/2006/main" noChangeAspect="1"/>
+            </wp:cNvGraphicFramePr>
+            <a:graphic xmlns:a="http://schemas.openxmlformats.org/drawingml/2006/main">
+              <a:graphicData uri="http://schemas.openxmlformats.org/drawingml/2006/picture">
+                <pic:pic xmlns:pic="http://schemas.openxmlformats.org/drawingml/2006/picture">
+                  <pic:nvPicPr>
+                    <pic:cNvPr id="1" name=""/>
+                    <pic:cNvPicPr/>
+                  </pic:nvPicPr>
+                  <pic:blipFill rotWithShape="1">
+                    <a:blip r:embed="rId15"/>
+                    <a:srcRect r="454"/>
+                    <a:stretch/>
+                  </pic:blipFill>
+                  <pic:spPr bwMode="auto">
+                    <a:xfrm>
+                      <a:off x="0" y="0"/>
+                      <a:ext cx="3554117" cy="2250743"/>
+                    </a:xfrm>
+                    <a:prstGeom prst="rect">
+                      <a:avLst/>
+                    </a:prstGeom>
+                    <a:ln>
+                      <a:noFill/>
+                    </a:ln>
+                    <a:extLst>
+                      <a:ext uri="{53640926-AAD7-44D8-BBD7-CCE9431645EC}">
+                        <a14:shadowObscured xmlns:a14="http://schemas.microsoft.com/office/drawing/2010/main"/>
+                      </a:ext>
+                    </a:extLst>
+                  </pic:spPr>
+                </pic:pic>
+              </a:graphicData>
+            </a:graphic>
+          </wp:inline>
+        </w:drawing>
+      </w:r>
+    </w:p>
+    <w:p>
+      <w:pPr>
+        <w:jc w:val="center"/>
+        <w:rPr>
+          <w:i/>
+        </w:rPr>
+      </w:pPr>
+      <w:r>
+        <w:rPr>
+          <w:i/>
+        </w:rPr>
+        <w:t>A broken and confused Excel</w:t>
+      </w:r>
+    </w:p>
     <w:p/>
     <w:sectPr>
       <w:pgSz w:w="11906" w:h="16838"/>

</xml_diff>